<commit_message>
Added a simplified chinese version
</commit_message>
<xml_diff>
--- a/00/ComputationalThinking_Syllabus_CN.docx
+++ b/00/ComputationalThinking_Syllabus_CN.docx
@@ -24,7 +24,6 @@
       <w:pPr>
         <w:jc w:val="center"/>
         <w:rPr>
-          <w:rFonts w:hint="eastAsia"/>
           <w:sz w:val="28"/>
           <w:szCs w:val="28"/>
           <w:lang w:eastAsia="zh-TW"/>
@@ -62,7 +61,6 @@
       <w:pPr>
         <w:jc w:val="center"/>
         <w:rPr>
-          <w:rFonts w:hint="eastAsia"/>
           <w:sz w:val="28"/>
           <w:szCs w:val="28"/>
           <w:lang w:eastAsia="zh-TW"/>
@@ -82,7 +80,6 @@
       <w:pPr>
         <w:jc w:val="center"/>
         <w:rPr>
-          <w:rFonts w:hint="eastAsia"/>
           <w:sz w:val="28"/>
           <w:szCs w:val="28"/>
           <w:lang w:eastAsia="zh-TW"/>
@@ -102,7 +99,7 @@
     <w:p>
       <w:pPr>
         <w:rPr>
-          <w:rFonts w:ascii="Arial Black" w:hAnsi="Arial Black" w:hint="eastAsia"/>
+          <w:rFonts w:ascii="Arial Black" w:hAnsi="Arial Black"/>
           <w:lang w:eastAsia="zh-TW"/>
         </w:rPr>
       </w:pPr>
@@ -118,6 +115,7 @@
       <w:pPr>
         <w:ind w:firstLine="720"/>
         <w:rPr>
+          <w:rFonts w:hint="eastAsia"/>
           <w:lang w:eastAsia="zh-TW"/>
         </w:rPr>
       </w:pPr>
@@ -168,28 +166,119 @@
           <w:rFonts w:hint="eastAsia"/>
           <w:lang w:eastAsia="zh-TW"/>
         </w:rPr>
-        <w:t>清華大學的基礎工業訓練中心</w:t>
-      </w:r>
-      <w:r>
-        <w:rPr>
-          <w:rFonts w:hint="eastAsia"/>
-          <w:lang w:eastAsia="zh-TW"/>
-        </w:rPr>
-        <w:t>的教學設計者，</w:t>
-      </w:r>
-      <w:r>
-        <w:rPr>
-          <w:rFonts w:hint="eastAsia"/>
-          <w:lang w:eastAsia="zh-TW"/>
-        </w:rPr>
-        <w:t>在跟資本市場的運營老手、國際化的孵化器操盤工作者、與政府的投資機構的負責人</w:t>
-      </w:r>
-      <w:r>
-        <w:rPr>
-          <w:rFonts w:hint="eastAsia"/>
-          <w:lang w:eastAsia="zh-TW"/>
-        </w:rPr>
-        <w:t>等不同領域的專家，經過多次的溝通，我們決定聯手開發一套由不同層次的系統設計工作者，一起用計算科學的底層認知規律，重新地整理並且紀錄多個不同層次的系統設計與檢驗方法，從而逐步探索出一套針對於調動應用技術、營運資金、政策與政府配套資源的科學論證方法</w:t>
+        <w:t>經過政府的投資機構的負責人</w:t>
+      </w:r>
+      <w:r>
+        <w:rPr>
+          <w:rFonts w:ascii="新細明體" w:eastAsia="新細明體" w:hAnsi="新細明體" w:cs="新細明體" w:hint="eastAsia"/>
+          <w:lang w:eastAsia="zh-TW"/>
+        </w:rPr>
+        <w:t>羅佳</w:t>
+      </w:r>
+      <w:r>
+        <w:rPr>
+          <w:rFonts w:hint="eastAsia"/>
+          <w:lang w:eastAsia="zh-TW"/>
+        </w:rPr>
+        <w:t>聯繫</w:t>
+      </w:r>
+      <w:r>
+        <w:rPr>
+          <w:rFonts w:hint="eastAsia"/>
+          <w:lang w:eastAsia="zh-TW"/>
+        </w:rPr>
+        <w:t>資本市場的運營</w:t>
+      </w:r>
+      <w:r>
+        <w:rPr>
+          <w:rFonts w:ascii="宋体" w:eastAsia="宋体" w:hAnsi="宋体" w:cs="宋体" w:hint="eastAsia"/>
+          <w:lang w:eastAsia="zh-CN"/>
+        </w:rPr>
+        <w:t>专</w:t>
+      </w:r>
+      <w:r>
+        <w:rPr>
+          <w:rFonts w:hint="eastAsia"/>
+          <w:lang w:eastAsia="zh-CN"/>
+        </w:rPr>
+        <w:t>家</w:t>
+      </w:r>
+      <w:r>
+        <w:rPr>
+          <w:rFonts w:hint="eastAsia"/>
+          <w:lang w:eastAsia="zh-CN"/>
+        </w:rPr>
+        <w:t>鄧建宇</w:t>
+      </w:r>
+      <w:r>
+        <w:rPr>
+          <w:rFonts w:hint="eastAsia"/>
+          <w:lang w:eastAsia="zh-TW"/>
+        </w:rPr>
+        <w:t>、國際化的創業孵化器創始人郭強、</w:t>
+      </w:r>
+      <w:r>
+        <w:rPr>
+          <w:rFonts w:hint="eastAsia"/>
+          <w:lang w:eastAsia="zh-TW"/>
+        </w:rPr>
+        <w:t>清華大學的基礎工業訓練中心的學習過程</w:t>
+      </w:r>
+      <w:r>
+        <w:rPr>
+          <w:rFonts w:hint="eastAsia"/>
+          <w:lang w:eastAsia="zh-TW"/>
+        </w:rPr>
+        <w:t>設計者</w:t>
+      </w:r>
+      <w:r>
+        <w:rPr>
+          <w:rFonts w:hint="eastAsia"/>
+          <w:lang w:eastAsia="zh-TW"/>
+        </w:rPr>
+        <w:t>顧學雍</w:t>
+      </w:r>
+      <w:r>
+        <w:rPr>
+          <w:rFonts w:hint="eastAsia"/>
+          <w:lang w:eastAsia="zh-TW"/>
+        </w:rPr>
+        <w:t>，和澳大利亞塔州大學計算機工程學院的院長</w:t>
+      </w:r>
+      <w:r>
+        <w:rPr>
+          <w:rFonts w:hint="eastAsia"/>
+          <w:lang w:eastAsia="zh-TW"/>
+        </w:rPr>
+        <w:t>杜本麟等五位</w:t>
+      </w:r>
+      <w:r>
+        <w:rPr>
+          <w:rFonts w:hint="eastAsia"/>
+          <w:lang w:eastAsia="zh-TW"/>
+        </w:rPr>
+        <w:t>不同領域的</w:t>
+      </w:r>
+      <w:r>
+        <w:rPr>
+          <w:rFonts w:hint="eastAsia"/>
+          <w:lang w:eastAsia="zh-TW"/>
+        </w:rPr>
+        <w:t>系統設計工作者</w:t>
+      </w:r>
+      <w:r>
+        <w:rPr>
+          <w:rFonts w:hint="eastAsia"/>
+          <w:lang w:eastAsia="zh-TW"/>
+        </w:rPr>
+        <w:t>，</w:t>
+      </w:r>
+      <w:r>
+        <w:rPr>
+          <w:rFonts w:hint="eastAsia"/>
+          <w:lang w:eastAsia="zh-TW"/>
+        </w:rPr>
+        <w:t>決定聯手開發一套由不同層次的，一起用計算科學的底層認知規律，重新地整理並且紀錄多個不同層次的系統設計與檢驗方法，從而逐步探索出一套針對於調動應用技術、營運資金、政策與政府配套資源的科學論證方法</w:t>
       </w:r>
       <w:r>
         <w:rPr>
@@ -198,6 +287,14 @@
         </w:rPr>
         <w:t>。</w:t>
       </w:r>
+    </w:p>
+    <w:p>
+      <w:pPr>
+        <w:ind w:firstLine="720"/>
+        <w:rPr>
+          <w:lang w:eastAsia="zh-TW"/>
+        </w:rPr>
+      </w:pPr>
       <w:r>
         <w:rPr>
           <w:rFonts w:hint="eastAsia"/>
@@ -298,27 +395,48 @@
           <w:rFonts w:hint="eastAsia"/>
           <w:lang w:eastAsia="zh-TW"/>
         </w:rPr>
-        <w:t>通用的知識管理與出版的工具，並將這些學習的動態結果，</w:t>
-      </w:r>
-      <w:r>
-        <w:rPr>
-          <w:rFonts w:hint="eastAsia"/>
-          <w:lang w:eastAsia="zh-TW"/>
-        </w:rPr>
-        <w:t>向</w:t>
-      </w:r>
-      <w:r>
-        <w:rPr>
-          <w:rFonts w:hint="eastAsia"/>
-          <w:lang w:eastAsia="zh-TW"/>
-        </w:rPr>
-        <w:t>全球範圍</w:t>
+        <w:t>通用的知識管理與出版的工具，並將這些學習</w:t>
+      </w:r>
+      <w:r>
+        <w:rPr>
+          <w:rFonts w:hint="eastAsia"/>
+          <w:lang w:eastAsia="zh-TW"/>
+        </w:rPr>
+        <w:t>過程中</w:t>
       </w:r>
       <w:r>
         <w:rPr>
           <w:rFonts w:ascii="新細明體" w:eastAsia="新細明體" w:hAnsi="新細明體" w:cs="新細明體" w:hint="eastAsia"/>
           <w:lang w:eastAsia="zh-TW"/>
         </w:rPr>
+        <w:t>產</w:t>
+      </w:r>
+      <w:r>
+        <w:rPr>
+          <w:rFonts w:hint="eastAsia"/>
+          <w:lang w:eastAsia="zh-TW"/>
+        </w:rPr>
+        <w:t>生</w:t>
+      </w:r>
+      <w:r>
+        <w:rPr>
+          <w:rFonts w:hint="eastAsia"/>
+          <w:lang w:eastAsia="zh-TW"/>
+        </w:rPr>
+        <w:t>的</w:t>
+      </w:r>
+      <w:r>
+        <w:rPr>
+          <w:rFonts w:hint="eastAsia"/>
+          <w:lang w:eastAsia="zh-TW"/>
+        </w:rPr>
+        <w:t>階段性</w:t>
+      </w:r>
+      <w:r>
+        <w:rPr>
+          <w:rFonts w:ascii="新細明體" w:eastAsia="新細明體" w:hAnsi="新細明體" w:cs="新細明體" w:hint="eastAsia"/>
+          <w:lang w:eastAsia="zh-TW"/>
+        </w:rPr>
         <w:t>內</w:t>
       </w:r>
       <w:r>
@@ -326,21 +444,49 @@
           <w:rFonts w:hint="eastAsia"/>
           <w:lang w:eastAsia="zh-TW"/>
         </w:rPr>
-        <w:t>自願參與</w:t>
-      </w:r>
-      <w:r>
-        <w:rPr>
-          <w:rFonts w:hint="eastAsia"/>
-          <w:lang w:eastAsia="zh-TW"/>
-        </w:rPr>
-        <w:t>者，持續</w:t>
-      </w:r>
-      <w:r>
-        <w:rPr>
-          <w:rFonts w:hint="eastAsia"/>
-          <w:lang w:eastAsia="zh-TW"/>
-        </w:rPr>
-        <w:t>發佈與採集公開的回饋</w:t>
+        <w:t>容</w:t>
+      </w:r>
+      <w:r>
+        <w:rPr>
+          <w:rFonts w:hint="eastAsia"/>
+          <w:lang w:eastAsia="zh-TW"/>
+        </w:rPr>
+        <w:t>，</w:t>
+      </w:r>
+      <w:r>
+        <w:rPr>
+          <w:rFonts w:hint="eastAsia"/>
+          <w:lang w:eastAsia="zh-TW"/>
+        </w:rPr>
+        <w:t>持續</w:t>
+      </w:r>
+      <w:r>
+        <w:rPr>
+          <w:rFonts w:hint="eastAsia"/>
+          <w:lang w:eastAsia="zh-TW"/>
+        </w:rPr>
+        <w:t>地使用互聯網技術公開</w:t>
+      </w:r>
+      <w:r>
+        <w:rPr>
+          <w:rFonts w:hint="eastAsia"/>
+          <w:lang w:eastAsia="zh-TW"/>
+        </w:rPr>
+        <w:t>發佈</w:t>
+      </w:r>
+      <w:r>
+        <w:rPr>
+          <w:rFonts w:hint="eastAsia"/>
+          <w:lang w:eastAsia="zh-TW"/>
+        </w:rPr>
+        <w:t>並</w:t>
+      </w:r>
+      <w:r>
+        <w:rPr>
+          <w:rFonts w:hint="eastAsia"/>
+          <w:lang w:eastAsia="zh-TW"/>
+        </w:rPr>
+        <w:t>採集回饋</w:t>
       </w:r>
       <w:r>
         <w:rPr>
@@ -410,28 +556,72 @@
           <w:rFonts w:hint="eastAsia"/>
           <w:lang w:eastAsia="zh-TW"/>
         </w:rPr>
-        <w:t>計算詞彙”</w:t>
-      </w:r>
-      <w:r>
-        <w:rPr>
-          <w:rFonts w:hint="eastAsia"/>
-          <w:lang w:eastAsia="zh-TW"/>
-        </w:rPr>
-        <w:t xml:space="preserve"> </w:t>
-      </w:r>
-      <w:r>
-        <w:rPr>
-          <w:rFonts w:hint="eastAsia"/>
-          <w:lang w:eastAsia="zh-TW"/>
-        </w:rPr>
-        <w:t>的編譯程序</w:t>
-      </w:r>
-      <w:r>
-        <w:rPr>
-          <w:rFonts w:hint="eastAsia"/>
-          <w:lang w:eastAsia="zh-TW"/>
-        </w:rPr>
-        <w:t>與公開發佈系統</w:t>
+        <w:t>計算詞彙”的</w:t>
+      </w:r>
+      <w:r>
+        <w:rPr>
+          <w:rFonts w:hint="eastAsia"/>
+          <w:lang w:eastAsia="zh-TW"/>
+        </w:rPr>
+        <w:t>網絡化辭典</w:t>
+      </w:r>
+      <w:r>
+        <w:rPr>
+          <w:rFonts w:hint="eastAsia"/>
+          <w:lang w:eastAsia="zh-CN"/>
+        </w:rPr>
+        <w:t>（如</w:t>
+      </w:r>
+      <w:proofErr w:type="spellStart"/>
+      <w:r>
+        <w:rPr>
+          <w:rFonts w:hint="eastAsia"/>
+          <w:lang w:eastAsia="zh-TW"/>
+        </w:rPr>
+        <w:t>Media</w:t>
+      </w:r>
+      <w:r>
+        <w:rPr>
+          <w:rFonts w:hint="eastAsia"/>
+          <w:lang w:eastAsia="zh-CN"/>
+        </w:rPr>
+        <w:t>Wiki</w:t>
+      </w:r>
+      <w:proofErr w:type="spellEnd"/>
+      <w:r>
+        <w:rPr>
+          <w:rFonts w:hint="eastAsia"/>
+          <w:lang w:eastAsia="zh-CN"/>
+        </w:rPr>
+        <w:t>）</w:t>
+      </w:r>
+      <w:r>
+        <w:rPr>
+          <w:rFonts w:hint="eastAsia"/>
+          <w:lang w:eastAsia="zh-TW"/>
+        </w:rPr>
+        <w:t>的</w:t>
+      </w:r>
+      <w:r>
+        <w:rPr>
+          <w:rFonts w:hint="eastAsia"/>
+          <w:lang w:eastAsia="zh-TW"/>
+        </w:rPr>
+        <w:t>編</w:t>
+      </w:r>
+      <w:r>
+        <w:rPr>
+          <w:rFonts w:hint="eastAsia"/>
+          <w:lang w:eastAsia="zh-TW"/>
+        </w:rPr>
+        <w:t>撰</w:t>
+      </w:r>
+      <w:r>
+        <w:rPr>
+          <w:rFonts w:hint="eastAsia"/>
+          <w:lang w:eastAsia="zh-TW"/>
+        </w:rPr>
+        <w:t>流程</w:t>
       </w:r>
       <w:r>
         <w:rPr>
@@ -445,7 +635,14 @@
           <w:rFonts w:hint="eastAsia"/>
           <w:lang w:eastAsia="zh-TW"/>
         </w:rPr>
-        <w:t>根據現有的</w:t>
+        <w:t>現有的</w:t>
+      </w:r>
+      <w:r>
+        <w:rPr>
+          <w:rFonts w:hint="eastAsia"/>
+          <w:lang w:eastAsia="zh-TW"/>
+        </w:rPr>
+        <w:t>多模態</w:t>
       </w:r>
       <w:r>
         <w:rPr>
@@ -466,21 +663,65 @@
           <w:rFonts w:hint="eastAsia"/>
           <w:lang w:eastAsia="zh-TW"/>
         </w:rPr>
-        <w:t>語言”的</w:t>
-      </w:r>
-      <w:r>
-        <w:rPr>
-          <w:rFonts w:hint="eastAsia"/>
-          <w:lang w:eastAsia="zh-TW"/>
-        </w:rPr>
-        <w:t>知識編碼格式</w:t>
-      </w:r>
-      <w:r>
-        <w:rPr>
-          <w:rFonts w:hint="eastAsia"/>
-          <w:lang w:eastAsia="zh-TW"/>
-        </w:rPr>
-        <w:t>，提出</w:t>
+        <w:t>語言”</w:t>
+      </w:r>
+      <w:r>
+        <w:rPr>
+          <w:rFonts w:hint="eastAsia"/>
+          <w:lang w:eastAsia="zh-CN"/>
+        </w:rPr>
+        <w:t>（如</w:t>
+      </w:r>
+      <w:proofErr w:type="spellStart"/>
+      <w:r>
+        <w:rPr>
+          <w:rFonts w:hint="eastAsia"/>
+          <w:lang w:eastAsia="zh-TW"/>
+        </w:rPr>
+        <w:t>NetLogo</w:t>
+      </w:r>
+      <w:proofErr w:type="spellEnd"/>
+      <w:r>
+        <w:rPr>
+          <w:rFonts w:hint="eastAsia"/>
+          <w:lang w:eastAsia="zh-CN"/>
+        </w:rPr>
+        <w:t>）</w:t>
+      </w:r>
+      <w:r>
+        <w:rPr>
+          <w:rFonts w:hint="eastAsia"/>
+          <w:lang w:eastAsia="zh-TW"/>
+        </w:rPr>
+        <w:t>的</w:t>
+      </w:r>
+      <w:r>
+        <w:rPr>
+          <w:rFonts w:hint="eastAsia"/>
+          <w:lang w:eastAsia="zh-TW"/>
+        </w:rPr>
+        <w:t>可計算信息的</w:t>
+      </w:r>
+      <w:r>
+        <w:rPr>
+          <w:rFonts w:hint="eastAsia"/>
+          <w:lang w:eastAsia="zh-TW"/>
+        </w:rPr>
+        <w:t>編碼格式</w:t>
+      </w:r>
+      <w:r>
+        <w:rPr>
+          <w:rFonts w:hint="eastAsia"/>
+          <w:lang w:eastAsia="zh-TW"/>
+        </w:rPr>
+        <w:t>，</w:t>
+      </w:r>
+      <w:r>
+        <w:rPr>
+          <w:rFonts w:hint="eastAsia"/>
+          <w:lang w:eastAsia="zh-TW"/>
+        </w:rPr>
+        <w:t>為</w:t>
       </w:r>
       <w:r>
         <w:rPr>
@@ -494,7 +735,21 @@
           <w:rFonts w:hint="eastAsia"/>
           <w:lang w:eastAsia="zh-TW"/>
         </w:rPr>
-        <w:t>具體項目和規模化經濟行為</w:t>
+        <w:t>具體項目</w:t>
+      </w:r>
+      <w:r>
+        <w:rPr>
+          <w:rFonts w:hint="eastAsia"/>
+          <w:lang w:eastAsia="zh-TW"/>
+        </w:rPr>
+        <w:t>案例</w:t>
+      </w:r>
+      <w:r>
+        <w:rPr>
+          <w:rFonts w:hint="eastAsia"/>
+          <w:lang w:eastAsia="zh-TW"/>
+        </w:rPr>
+        <w:t>和規模化經濟行為</w:t>
       </w:r>
       <w:r>
         <w:rPr>
@@ -508,28 +763,42 @@
           <w:rFonts w:hint="eastAsia"/>
           <w:lang w:eastAsia="zh-TW"/>
         </w:rPr>
-        <w:t>，適用那一類“</w:t>
-      </w:r>
-      <w:r>
-        <w:rPr>
-          <w:rFonts w:hint="eastAsia"/>
-          <w:lang w:eastAsia="zh-TW"/>
-        </w:rPr>
-        <w:t>形式化</w:t>
-      </w:r>
-      <w:r>
-        <w:rPr>
-          <w:rFonts w:hint="eastAsia"/>
-          <w:lang w:eastAsia="zh-TW"/>
-        </w:rPr>
-        <w:t>語言”</w:t>
-      </w:r>
-      <w:r>
-        <w:rPr>
-          <w:rFonts w:hint="eastAsia"/>
-          <w:lang w:eastAsia="zh-TW"/>
-        </w:rPr>
-        <w:t>的分類標準</w:t>
+        <w:t>，</w:t>
+      </w:r>
+      <w:r>
+        <w:rPr>
+          <w:rFonts w:hint="eastAsia"/>
+          <w:lang w:eastAsia="zh-TW"/>
+        </w:rPr>
+        <w:t>提出一套系統設計</w:t>
+      </w:r>
+      <w:r>
+        <w:rPr>
+          <w:rFonts w:hint="eastAsia"/>
+          <w:lang w:eastAsia="zh-TW"/>
+        </w:rPr>
+        <w:t>任務</w:t>
+      </w:r>
+      <w:r>
+        <w:rPr>
+          <w:rFonts w:hint="eastAsia"/>
+          <w:lang w:eastAsia="zh-TW"/>
+        </w:rPr>
+        <w:t>的</w:t>
+      </w:r>
+      <w:r>
+        <w:rPr>
+          <w:rFonts w:hint="eastAsia"/>
+          <w:lang w:eastAsia="zh-TW"/>
+        </w:rPr>
+        <w:t>信息</w:t>
+      </w:r>
+      <w:r>
+        <w:rPr>
+          <w:rFonts w:hint="eastAsia"/>
+          <w:lang w:eastAsia="zh-TW"/>
+        </w:rPr>
+        <w:t>分類標準</w:t>
       </w:r>
       <w:r>
         <w:rPr>
@@ -585,91 +854,14 @@
           <w:rFonts w:hint="eastAsia"/>
           <w:lang w:eastAsia="zh-TW"/>
         </w:rPr>
-        <w:t>三類系統設計人員的學習任務，就是根據計算科學的邏輯論證</w:t>
-      </w:r>
-      <w:r>
-        <w:rPr>
-          <w:rFonts w:hint="eastAsia"/>
-          <w:lang w:eastAsia="zh-TW"/>
-        </w:rPr>
-        <w:t>方式</w:t>
-      </w:r>
-      <w:r>
-        <w:rPr>
-          <w:rFonts w:hint="eastAsia"/>
-          <w:lang w:eastAsia="zh-TW"/>
-        </w:rPr>
-        <w:t>，重新審視潛在機會的</w:t>
-      </w:r>
-      <w:r>
-        <w:rPr>
-          <w:rFonts w:hint="eastAsia"/>
-          <w:lang w:eastAsia="zh-TW"/>
-        </w:rPr>
-        <w:t>編碼與</w:t>
-      </w:r>
-      <w:r>
-        <w:rPr>
-          <w:rFonts w:hint="eastAsia"/>
-          <w:lang w:eastAsia="zh-TW"/>
-        </w:rPr>
-        <w:t>計算方法。</w:t>
-      </w:r>
-      <w:r>
-        <w:rPr>
-          <w:rFonts w:hint="eastAsia"/>
-          <w:lang w:eastAsia="zh-TW"/>
-        </w:rPr>
-        <w:t>三類人員的學習成果，就是持續地使用可超越時空界限的信息搜尋、</w:t>
-      </w:r>
-      <w:r>
-        <w:rPr>
-          <w:rFonts w:hint="eastAsia"/>
-          <w:lang w:eastAsia="zh-TW"/>
-        </w:rPr>
-        <w:t>編撰</w:t>
-      </w:r>
-      <w:r>
-        <w:rPr>
-          <w:rFonts w:hint="eastAsia"/>
-          <w:lang w:eastAsia="zh-TW"/>
-        </w:rPr>
-        <w:t>、出版工具，以他們本業的工作體驗，豐富如何辨識、規劃、應用網絡化、數字化資源的</w:t>
-      </w:r>
-      <w:r>
-        <w:rPr>
-          <w:rFonts w:hint="eastAsia"/>
-          <w:lang w:eastAsia="zh-TW"/>
-        </w:rPr>
-        <w:t>底層知識</w:t>
-      </w:r>
-      <w:r>
-        <w:rPr>
-          <w:rFonts w:hint="eastAsia"/>
-          <w:lang w:eastAsia="zh-TW"/>
-        </w:rPr>
-        <w:t>。此</w:t>
-      </w:r>
-      <w:r>
-        <w:rPr>
-          <w:rFonts w:hint="eastAsia"/>
-          <w:lang w:eastAsia="zh-TW"/>
-        </w:rPr>
-        <w:t>課程的</w:t>
-      </w:r>
-      <w:r>
-        <w:rPr>
-          <w:rFonts w:hint="eastAsia"/>
-          <w:lang w:eastAsia="zh-TW"/>
-        </w:rPr>
-        <w:t>學</w:t>
-      </w:r>
-      <w:r>
-        <w:rPr>
-          <w:rFonts w:ascii="新細明體" w:eastAsia="新細明體" w:hAnsi="新細明體" w:cs="新細明體" w:hint="eastAsia"/>
-          <w:lang w:eastAsia="zh-TW"/>
-        </w:rPr>
-        <w:t>员</w:t>
+        <w:t>三類系統設計人員的學習任務，</w:t>
+      </w:r>
+      <w:r>
+        <w:rPr>
+          <w:rFonts w:hint="eastAsia"/>
+          <w:lang w:eastAsia="zh-TW"/>
+        </w:rPr>
+        <w:t>包括全球各地的現場探訪，以及</w:t>
       </w:r>
       <w:bookmarkStart w:id="0" w:name="_GoBack"/>
       <w:bookmarkEnd w:id="0"/>
@@ -678,42 +870,280 @@
           <w:rFonts w:hint="eastAsia"/>
           <w:lang w:eastAsia="zh-TW"/>
         </w:rPr>
+        <w:t>根據計算科學的邏輯論證</w:t>
+      </w:r>
+      <w:r>
+        <w:rPr>
+          <w:rFonts w:hint="eastAsia"/>
+          <w:lang w:eastAsia="zh-TW"/>
+        </w:rPr>
+        <w:t>方式</w:t>
+      </w:r>
+      <w:r>
+        <w:rPr>
+          <w:rFonts w:hint="eastAsia"/>
+          <w:lang w:eastAsia="zh-TW"/>
+        </w:rPr>
+        <w:t>，重新審視</w:t>
+      </w:r>
+      <w:r>
+        <w:rPr>
+          <w:rFonts w:hint="eastAsia"/>
+          <w:lang w:eastAsia="zh-TW"/>
+        </w:rPr>
+        <w:t>並總結</w:t>
+      </w:r>
+      <w:r>
+        <w:rPr>
+          <w:rFonts w:hint="eastAsia"/>
+          <w:lang w:eastAsia="zh-TW"/>
+        </w:rPr>
+        <w:t>技術、市場、政策、與媒體傳播</w:t>
+      </w:r>
+      <w:r>
+        <w:rPr>
+          <w:rFonts w:hint="eastAsia"/>
+          <w:lang w:eastAsia="zh-TW"/>
+        </w:rPr>
+        <w:t>機會的</w:t>
+      </w:r>
+      <w:r>
+        <w:rPr>
+          <w:rFonts w:hint="eastAsia"/>
+          <w:lang w:eastAsia="zh-TW"/>
+        </w:rPr>
+        <w:t>編碼與</w:t>
+      </w:r>
+      <w:r>
+        <w:rPr>
+          <w:rFonts w:hint="eastAsia"/>
+          <w:lang w:eastAsia="zh-TW"/>
+        </w:rPr>
+        <w:t>計算方法。</w:t>
+      </w:r>
+      <w:r>
+        <w:rPr>
+          <w:rFonts w:hint="eastAsia"/>
+          <w:lang w:eastAsia="zh-TW"/>
+        </w:rPr>
+        <w:t>三類人員的</w:t>
+      </w:r>
+      <w:r>
+        <w:rPr>
+          <w:rFonts w:hint="eastAsia"/>
+          <w:lang w:eastAsia="zh-TW"/>
+        </w:rPr>
+        <w:t>協同</w:t>
+      </w:r>
+      <w:r>
+        <w:rPr>
+          <w:rFonts w:hint="eastAsia"/>
+          <w:lang w:eastAsia="zh-TW"/>
+        </w:rPr>
+        <w:t>學習成果，就是持續地使用可超越時空界限的信息搜尋、</w:t>
+      </w:r>
+      <w:r>
+        <w:rPr>
+          <w:rFonts w:hint="eastAsia"/>
+          <w:lang w:eastAsia="zh-TW"/>
+        </w:rPr>
+        <w:t>編撰</w:t>
+      </w:r>
+      <w:r>
+        <w:rPr>
+          <w:rFonts w:hint="eastAsia"/>
+          <w:lang w:eastAsia="zh-TW"/>
+        </w:rPr>
+        <w:t>、出版工具，將真實</w:t>
+      </w:r>
+      <w:r>
+        <w:rPr>
+          <w:rFonts w:hint="eastAsia"/>
+          <w:lang w:eastAsia="zh-TW"/>
+        </w:rPr>
+        <w:t>的系統設計項目與資源配置</w:t>
+      </w:r>
+      <w:r>
+        <w:rPr>
+          <w:rFonts w:hint="eastAsia"/>
+          <w:lang w:eastAsia="zh-TW"/>
+        </w:rPr>
+        <w:t>經</w:t>
+      </w:r>
+      <w:r>
+        <w:rPr>
+          <w:rFonts w:hint="eastAsia"/>
+          <w:lang w:eastAsia="zh-TW"/>
+        </w:rPr>
+        <w:t>驗，</w:t>
+      </w:r>
+      <w:r>
+        <w:rPr>
+          <w:rFonts w:hint="eastAsia"/>
+          <w:lang w:eastAsia="zh-TW"/>
+        </w:rPr>
+        <w:t>轉化為</w:t>
+      </w:r>
+      <w:r>
+        <w:rPr>
+          <w:rFonts w:hint="eastAsia"/>
+          <w:lang w:eastAsia="zh-TW"/>
+        </w:rPr>
+        <w:t>如何辨識</w:t>
+      </w:r>
+      <w:r>
+        <w:rPr>
+          <w:rFonts w:hint="eastAsia"/>
+          <w:lang w:eastAsia="zh-TW"/>
+        </w:rPr>
+        <w:t>機會、規劃與</w:t>
+      </w:r>
+      <w:r>
+        <w:rPr>
+          <w:rFonts w:hint="eastAsia"/>
+          <w:lang w:eastAsia="zh-TW"/>
+        </w:rPr>
+        <w:t>應用資源的</w:t>
+      </w:r>
+      <w:r>
+        <w:rPr>
+          <w:rFonts w:hint="eastAsia"/>
+          <w:lang w:eastAsia="zh-TW"/>
+        </w:rPr>
+        <w:t>指導性文件，包括</w:t>
+      </w:r>
+      <w:r>
+        <w:rPr>
+          <w:rFonts w:hint="eastAsia"/>
+          <w:lang w:eastAsia="zh-TW"/>
+        </w:rPr>
+        <w:t>可</w:t>
+      </w:r>
+      <w:r>
+        <w:rPr>
+          <w:rFonts w:hint="eastAsia"/>
+          <w:lang w:eastAsia="zh-TW"/>
+        </w:rPr>
+        <w:t>重複使用的計算</w:t>
+      </w:r>
+      <w:r>
+        <w:rPr>
+          <w:rFonts w:hint="eastAsia"/>
+          <w:lang w:eastAsia="zh-TW"/>
+        </w:rPr>
+        <w:t>模型與相關</w:t>
+      </w:r>
+      <w:r>
+        <w:rPr>
+          <w:rFonts w:hint="eastAsia"/>
+          <w:lang w:eastAsia="zh-TW"/>
+        </w:rPr>
+        <w:t>參考</w:t>
+      </w:r>
+      <w:r>
+        <w:rPr>
+          <w:rFonts w:hint="eastAsia"/>
+          <w:lang w:eastAsia="zh-TW"/>
+        </w:rPr>
+        <w:t>數據</w:t>
+      </w:r>
+      <w:r>
+        <w:rPr>
+          <w:rFonts w:hint="eastAsia"/>
+          <w:lang w:eastAsia="zh-TW"/>
+        </w:rPr>
+        <w:t xml:space="preserve"> </w:t>
+      </w:r>
+      <w:r>
+        <w:rPr>
+          <w:rFonts w:hint="eastAsia"/>
+          <w:lang w:eastAsia="zh-TW"/>
+        </w:rPr>
+        <w:t>。此</w:t>
+      </w:r>
+      <w:r>
+        <w:rPr>
+          <w:rFonts w:hint="eastAsia"/>
+          <w:lang w:eastAsia="zh-TW"/>
+        </w:rPr>
+        <w:t>課程的</w:t>
+      </w:r>
+      <w:r>
+        <w:rPr>
+          <w:rFonts w:hint="eastAsia"/>
+          <w:lang w:eastAsia="zh-TW"/>
+        </w:rPr>
+        <w:t>學員</w:t>
+      </w:r>
+      <w:r>
+        <w:rPr>
+          <w:rFonts w:hint="eastAsia"/>
+          <w:lang w:eastAsia="zh-TW"/>
+        </w:rPr>
         <w:t>組織方式與</w:t>
       </w:r>
       <w:r>
         <w:rPr>
-          <w:rFonts w:ascii="新細明體" w:eastAsia="新細明體" w:hAnsi="新細明體" w:cs="新細明體" w:hint="eastAsia"/>
-          <w:lang w:eastAsia="zh-TW"/>
-        </w:rPr>
-        <w:t>內</w:t>
-      </w:r>
-      <w:r>
-        <w:rPr>
-          <w:rFonts w:hint="eastAsia"/>
-          <w:lang w:eastAsia="zh-TW"/>
-        </w:rPr>
-        <w:t>容累積方式，將引導</w:t>
-      </w:r>
-      <w:r>
-        <w:rPr>
-          <w:rFonts w:hint="eastAsia"/>
-          <w:lang w:eastAsia="zh-TW"/>
-        </w:rPr>
-        <w:t>多層次的</w:t>
-      </w:r>
-      <w:r>
-        <w:rPr>
-          <w:rFonts w:hint="eastAsia"/>
-          <w:lang w:eastAsia="zh-TW"/>
-        </w:rPr>
-        <w:t>創新與創業組織的從業人員，成為拓展</w:t>
-      </w:r>
-      <w:r>
-        <w:rPr>
-          <w:rFonts w:hint="eastAsia"/>
-          <w:lang w:eastAsia="zh-TW"/>
-        </w:rPr>
-        <w:t>信息科學</w:t>
+          <w:rFonts w:hint="eastAsia"/>
+          <w:lang w:eastAsia="zh-TW"/>
+        </w:rPr>
+        <w:t>系統設計</w:t>
+      </w:r>
+      <w:r>
+        <w:rPr>
+          <w:rFonts w:hint="eastAsia"/>
+          <w:lang w:eastAsia="zh-TW"/>
+        </w:rPr>
+        <w:t>知識的</w:t>
+      </w:r>
+      <w:r>
+        <w:rPr>
+          <w:rFonts w:hint="eastAsia"/>
+          <w:lang w:eastAsia="zh-TW"/>
+        </w:rPr>
+        <w:t>編碼格式</w:t>
+      </w:r>
+      <w:r>
+        <w:rPr>
+          <w:rFonts w:hint="eastAsia"/>
+          <w:lang w:eastAsia="zh-TW"/>
+        </w:rPr>
+        <w:t>，將</w:t>
+      </w:r>
+      <w:r>
+        <w:rPr>
+          <w:rFonts w:hint="eastAsia"/>
+          <w:lang w:eastAsia="zh-TW"/>
+        </w:rPr>
+        <w:t>成為一種結合心智模型</w:t>
+      </w:r>
+      <w:r>
+        <w:rPr>
+          <w:rFonts w:hint="eastAsia"/>
+          <w:lang w:eastAsia="zh-TW"/>
+        </w:rPr>
+        <w:t>與</w:t>
+      </w:r>
+      <w:r>
+        <w:rPr>
+          <w:rFonts w:hint="eastAsia"/>
+          <w:lang w:eastAsia="zh-TW"/>
+        </w:rPr>
+        <w:t>網絡化</w:t>
+      </w:r>
+      <w:r>
+        <w:rPr>
+          <w:rFonts w:hint="eastAsia"/>
+          <w:lang w:eastAsia="zh-TW"/>
+        </w:rPr>
+        <w:t>計算</w:t>
+      </w:r>
+      <w:r>
+        <w:rPr>
+          <w:rFonts w:hint="eastAsia"/>
+          <w:lang w:eastAsia="zh-TW"/>
+        </w:rPr>
+        <w:t>服務</w:t>
       </w:r>
       <w:r>
         <w:rPr>
@@ -727,42 +1157,28 @@
           <w:rFonts w:hint="eastAsia"/>
           <w:lang w:eastAsia="zh-TW"/>
         </w:rPr>
-        <w:t>社會</w:t>
-      </w:r>
-      <w:r>
-        <w:rPr>
-          <w:rFonts w:hint="eastAsia"/>
-          <w:lang w:eastAsia="zh-TW"/>
-        </w:rPr>
-        <w:t>應用</w:t>
-      </w:r>
-      <w:r>
-        <w:rPr>
-          <w:rFonts w:hint="eastAsia"/>
-          <w:lang w:eastAsia="zh-TW"/>
-        </w:rPr>
-        <w:t>場景的</w:t>
-      </w:r>
-      <w:r>
-        <w:rPr>
-          <w:rFonts w:hint="eastAsia"/>
-          <w:lang w:eastAsia="zh-TW"/>
-        </w:rPr>
-        <w:t>知識工作者，對技術密集型、知識密集型社會的治理方法，</w:t>
-      </w:r>
-      <w:r>
-        <w:rPr>
-          <w:rFonts w:hint="eastAsia"/>
-          <w:lang w:eastAsia="zh-TW"/>
-        </w:rPr>
-        <w:t>將是一種開拓性的</w:t>
-      </w:r>
-      <w:r>
-        <w:rPr>
-          <w:rFonts w:hint="eastAsia"/>
-          <w:lang w:eastAsia="zh-TW"/>
-        </w:rPr>
-        <w:t>知識傳遞模式</w:t>
+        <w:t>群體意念的</w:t>
+      </w:r>
+      <w:r>
+        <w:rPr>
+          <w:rFonts w:hint="eastAsia"/>
+          <w:lang w:eastAsia="zh-TW"/>
+        </w:rPr>
+        <w:t>知識管理</w:t>
+      </w:r>
+      <w:r>
+        <w:rPr>
+          <w:rFonts w:hint="eastAsia"/>
+          <w:lang w:eastAsia="zh-TW"/>
+        </w:rPr>
+        <w:t>模式</w:t>
+      </w:r>
+      <w:r>
+        <w:rPr>
+          <w:rFonts w:hint="eastAsia"/>
+          <w:lang w:eastAsia="zh-TW"/>
+        </w:rPr>
+        <w:t>，對技術密集型、知識密集型社會的治理方法，將是一種開拓性的社會實驗</w:t>
       </w:r>
       <w:r>
         <w:rPr>
@@ -900,7 +1316,6 @@
         <w:ind w:firstLine="720"/>
       </w:pPr>
       <w:r>
-        <w:lastRenderedPageBreak/>
         <w:t xml:space="preserve">This course is an integrated web </w:t>
       </w:r>
       <w:r>

</xml_diff>